<commit_message>
Added support for gender.
</commit_message>
<xml_diff>
--- a/LegalAssistance/Content/Documents/zamena-tovara-nenadlezhashego-kachestva.docx
+++ b/LegalAssistance/Content/Documents/zamena-tovara-nenadlezhashego-kachestva.docx
@@ -374,7 +374,34 @@
         <w:t>]]</w:t>
       </w:r>
       <w:r>
-        <w:t xml:space="preserve"> я приобрёл в магазине по адресу </w:t>
+        <w:t xml:space="preserve"> я </w:t>
+      </w:r>
+      <w:r>
+        <w:t>[[</w:t>
+      </w:r>
+      <w:r>
+        <w:rPr>
+          <w:lang w:val="en-US"/>
+        </w:rPr>
+        <w:t>pol</w:t>
+      </w:r>
+      <w:r>
+        <w:t xml:space="preserve">: </w:t>
+      </w:r>
+      <w:r>
+        <w:t>приобрёл</w:t>
+      </w:r>
+      <w:r>
+        <w:t xml:space="preserve"> : </w:t>
+      </w:r>
+      <w:r>
+        <w:t>приобрела</w:t>
+      </w:r>
+      <w:r>
+        <w:t>]]</w:t>
+      </w:r>
+      <w:r>
+        <w:t xml:space="preserve"> в магазине по адресу </w:t>
       </w:r>
       <w:r>
         <w:t>[[</w:t>
@@ -613,7 +640,43 @@
         <w:jc w:val="both"/>
       </w:pPr>
       <w:r>
-        <w:t>Я обращался ранее</w:t>
+        <w:t xml:space="preserve">Я </w:t>
+      </w:r>
+      <w:r>
+        <w:t>[[</w:t>
+      </w:r>
+      <w:r>
+        <w:rPr>
+          <w:lang w:val="en-US"/>
+        </w:rPr>
+        <w:t>pol</w:t>
+      </w:r>
+      <w:r>
+        <w:t xml:space="preserve">: </w:t>
+      </w:r>
+      <w:r>
+        <w:t>обращался</w:t>
+      </w:r>
+      <w:r>
+        <w:t xml:space="preserve"> : </w:t>
+      </w:r>
+      <w:r>
+        <w:t>обращал</w:t>
+      </w:r>
+      <w:r>
+        <w:t>а</w:t>
+      </w:r>
+      <w:r>
+        <w:t>с</w:t>
+      </w:r>
+      <w:r>
+        <w:t>ь</w:t>
+      </w:r>
+      <w:r>
+        <w:t>]]</w:t>
+      </w:r>
+      <w:r>
+        <w:t xml:space="preserve"> ранее</w:t>
       </w:r>
       <w:r>
         <w:t xml:space="preserve"> по поводу замены товара</w:t>
@@ -709,7 +772,46 @@
         <w:jc w:val="both"/>
       </w:pPr>
       <w:r>
-        <w:t>Я обращался ранее по поводу предоставления аналог</w:t>
+        <w:t xml:space="preserve">Я </w:t>
+      </w:r>
+      <w:r>
+        <w:t>[[</w:t>
+      </w:r>
+      <w:r>
+        <w:rPr>
+          <w:lang w:val="en-US"/>
+        </w:rPr>
+        <w:t>pol</w:t>
+      </w:r>
+      <w:r>
+        <w:t xml:space="preserve">: </w:t>
+      </w:r>
+      <w:r>
+        <w:t>обращался</w:t>
+      </w:r>
+      <w:r>
+        <w:t xml:space="preserve"> : </w:t>
+      </w:r>
+      <w:r>
+        <w:t>обращал</w:t>
+      </w:r>
+      <w:r>
+        <w:t>а</w:t>
+      </w:r>
+      <w:r>
+        <w:t>с</w:t>
+      </w:r>
+      <w:r>
+        <w:t>ь</w:t>
+      </w:r>
+      <w:r>
+        <w:t>]]</w:t>
+      </w:r>
+      <w:r>
+        <w:t xml:space="preserve"> </w:t>
+      </w:r>
+      <w:r>
+        <w:t>ранее по поводу предоставления аналог</w:t>
       </w:r>
       <w:r>
         <w:t>ичного товара на период замены [[obrashenie-ranee-analog-tovar-data]]</w:t>
@@ -723,7 +825,27 @@
         <w:jc w:val="both"/>
       </w:pPr>
       <w:r>
-        <w:t>В связи с низким качеством товара я понёс убытки.</w:t>
+        <w:t xml:space="preserve">В связи с низким качеством товара я </w:t>
+      </w:r>
+      <w:r>
+        <w:t xml:space="preserve">[[pol: </w:t>
+      </w:r>
+      <w:r>
+        <w:t>понёс</w:t>
+      </w:r>
+      <w:r>
+        <w:t xml:space="preserve"> : </w:t>
+      </w:r>
+      <w:r>
+        <w:t>понесла</w:t>
+      </w:r>
+      <w:r>
+        <w:t>]]</w:t>
+      </w:r>
+      <w:bookmarkStart w:id="0" w:name="_GoBack"/>
+      <w:bookmarkEnd w:id="0"/>
+      <w:r>
+        <w:t xml:space="preserve"> убытки.</w:t>
       </w:r>
       <w:r>
         <w:t xml:space="preserve"> [[</w:t>
@@ -1088,8 +1210,6 @@
       <w:r>
         <w:t>]].</w:t>
       </w:r>
-      <w:bookmarkStart w:id="0" w:name="_GoBack"/>
-      <w:bookmarkEnd w:id="0"/>
     </w:p>
     <w:p>
       <w:pPr>

</xml_diff>